<commit_message>
writeup  for problem 2
</commit_message>
<xml_diff>
--- a/Writeup For Question 2.docx
+++ b/Writeup For Question 2.docx
@@ -6,6 +6,7 @@
       <w:pPr>
         <w:jc w:val="center"/>
       </w:pPr>
+      <w:proofErr w:type="spellStart"/>
       <w:r>
         <w:t>W</w:t>
       </w:r>
@@ -15,6 +16,7 @@
         </w:rPr>
         <w:t>riteup</w:t>
       </w:r>
+      <w:proofErr w:type="spellEnd"/>
       <w:r>
         <w:t xml:space="preserve"> For Question 2: When Are Teams Eliminated From P</w:t>
       </w:r>
@@ -43,19 +45,37 @@
         <w:t>backward</w:t>
       </w:r>
       <w:r>
-        <w:t>” method. The general idea is that: if team A is top 8 in its conference on the last day of the season, then it must be a “playoff”; otherwise, we looked 1 day earlier the best scenario</w:t>
+        <w:t>” method. The general idea is that: if team A is top 8 in its conference on the last day of the season, then it must be a “playoff</w:t>
+      </w:r>
+      <w:r>
+        <w:t>s</w:t>
+      </w:r>
+      <w:r>
+        <w:t>”; otherwise, we looked</w:t>
+      </w:r>
+      <w:r>
+        <w:t xml:space="preserve"> 1 day earlier </w:t>
+      </w:r>
+      <w:r>
+        <w:t>the best scenario</w:t>
       </w:r>
       <w:r>
         <w:t>/</w:t>
       </w:r>
       <w:r>
-        <w:t xml:space="preserve">game results for A so that it could be top 8 on the last day. </w:t>
+        <w:t>game results for A</w:t>
+      </w:r>
+      <w:r>
+        <w:t xml:space="preserve">. </w:t>
       </w:r>
       <w:r>
         <w:t xml:space="preserve">If team A could make it to top 8 under the best scenario, then A is eliminated </w:t>
       </w:r>
       <w:r>
-        <w:t xml:space="preserve">only until </w:t>
+        <w:t>only on</w:t>
+      </w:r>
+      <w:r>
+        <w:t xml:space="preserve"> </w:t>
       </w:r>
       <w:r>
         <w:t>the last day; otherwise w</w:t>
@@ -82,6 +102,9 @@
         <w:t>when A is eliminated from the playoff</w:t>
       </w:r>
       <w:r>
+        <w:t>s</w:t>
+      </w:r>
+      <w:r>
         <w:t xml:space="preserve"> for sure</w:t>
       </w:r>
       <w:r>
@@ -94,100 +117,502 @@
         <w:t xml:space="preserve">We </w:t>
       </w:r>
       <w:r>
-        <w:t xml:space="preserve">describe in detail how we find the “best scenario” for team A on a certain date B. For example, team A is ..and we want to find the best scenario for it on…. On B we have the rankings for all teams in east conference, and A is ranked 9. Also we have all remaining game schedules for all teams. The best scenario for A is we want all games of the team ranked 8 at date B … to lose, make it more likely for A to get one rank higher. If A cannot beat the team nearest to it, it could not beat teams that rank even higher. So it </w:t>
-      </w:r>
-      <w:r>
-        <w:t xml:space="preserve">would be eliminated on that date since its best rank is 9. </w:t>
-      </w:r>
-      <w:r>
-        <w:t>In this case, w</w:t>
+        <w:t>describe in detail how we find the “best scenario” for team A on a certain date</w:t>
+      </w:r>
+      <w:r>
+        <w:t xml:space="preserve"> and on the last date</w:t>
+      </w:r>
+      <w:r>
+        <w:t xml:space="preserve">. </w:t>
+      </w:r>
+      <w:r>
+        <w:t xml:space="preserve">The way we calculate the best scenario for A on a certain date is to determine the result of each game on that date in a way that favors A, then rank all the teams in the same conference with A. </w:t>
+      </w:r>
+    </w:p>
+    <w:p/>
+    <w:p>
+      <w:r>
+        <w:t>The rules to determine the result of a game</w:t>
+      </w:r>
+      <w:r>
+        <w:t xml:space="preserve"> </w:t>
+      </w:r>
+      <w:r>
+        <w:t xml:space="preserve">(team B </w:t>
+      </w:r>
+      <w:proofErr w:type="spellStart"/>
+      <w:r>
+        <w:t>vs</w:t>
+      </w:r>
+      <w:proofErr w:type="spellEnd"/>
+      <w:r>
+        <w:t xml:space="preserve"> team C):</w:t>
+      </w:r>
+    </w:p>
+    <w:p/>
+    <w:p>
+      <w:pPr>
+        <w:pStyle w:val="ListParagraph"/>
+        <w:numPr>
+          <w:ilvl w:val="0"/>
+          <w:numId w:val="2"/>
+        </w:numPr>
+        <w:ind w:firstLineChars="0"/>
+      </w:pPr>
+      <w:r>
+        <w:t xml:space="preserve">If A </w:t>
+      </w:r>
+      <w:r>
+        <w:t>is in the</w:t>
+      </w:r>
+      <w:r>
+        <w:t xml:space="preserve"> game, A wins.</w:t>
+      </w:r>
+    </w:p>
+    <w:p>
+      <w:pPr>
+        <w:pStyle w:val="ListParagraph"/>
+        <w:numPr>
+          <w:ilvl w:val="0"/>
+          <w:numId w:val="2"/>
+        </w:numPr>
+        <w:ind w:firstLineChars="0"/>
+      </w:pPr>
+      <w:r>
+        <w:t>I</w:t>
+      </w:r>
+      <w:r>
+        <w:t>f B</w:t>
+      </w:r>
+      <w:r>
+        <w:t xml:space="preserve"> </w:t>
+      </w:r>
+      <w:r>
+        <w:t xml:space="preserve">(or C) is in the same conference with A and </w:t>
+      </w:r>
+      <w:proofErr w:type="gramStart"/>
+      <w:r>
+        <w:t>C(</w:t>
+      </w:r>
+      <w:proofErr w:type="gramEnd"/>
+      <w:r>
+        <w:t>or B) is not, B</w:t>
+      </w:r>
+      <w:r>
+        <w:t>(or C)</w:t>
+      </w:r>
+      <w:r>
+        <w:t xml:space="preserve"> loses.</w:t>
+      </w:r>
+    </w:p>
+    <w:p>
+      <w:pPr>
+        <w:pStyle w:val="ListParagraph"/>
+        <w:numPr>
+          <w:ilvl w:val="0"/>
+          <w:numId w:val="2"/>
+        </w:numPr>
+        <w:ind w:firstLineChars="0"/>
+      </w:pPr>
+      <w:r>
+        <w:t>If neither B nor C is in the same conference with A, game result doesn’t matter.</w:t>
+      </w:r>
+    </w:p>
+    <w:p>
+      <w:pPr>
+        <w:pStyle w:val="ListParagraph"/>
+        <w:numPr>
+          <w:ilvl w:val="0"/>
+          <w:numId w:val="2"/>
+        </w:numPr>
+        <w:ind w:firstLineChars="0"/>
+      </w:pPr>
+      <w:r>
+        <w:t>If both B and C are in the same conference with A, rank among A,</w:t>
+      </w:r>
+      <w:r>
+        <w:t xml:space="preserve"> </w:t>
+      </w:r>
+      <w:r>
+        <w:t>B,</w:t>
+      </w:r>
+      <w:r>
+        <w:t xml:space="preserve"> </w:t>
+      </w:r>
+      <w:r>
+        <w:t>C needs to be considered.</w:t>
+      </w:r>
+      <w:r>
+        <w:t xml:space="preserve"> </w:t>
+      </w:r>
+    </w:p>
+    <w:p>
+      <w:pPr>
+        <w:pStyle w:val="ListParagraph"/>
+        <w:numPr>
+          <w:ilvl w:val="0"/>
+          <w:numId w:val="3"/>
+        </w:numPr>
+        <w:ind w:firstLineChars="0"/>
+      </w:pPr>
+      <w:proofErr w:type="gramStart"/>
+      <w:r>
+        <w:t>if</w:t>
+      </w:r>
+      <w:proofErr w:type="gramEnd"/>
+      <w:r>
+        <w:t xml:space="preserve"> rank(B) &lt; rank(C), </w:t>
+      </w:r>
+    </w:p>
+    <w:p>
+      <w:pPr>
+        <w:pStyle w:val="ListParagraph"/>
+        <w:ind w:left="1080" w:firstLineChars="0" w:firstLine="0"/>
+      </w:pPr>
+      <w:r>
+        <w:t xml:space="preserve">    </w:t>
+      </w:r>
+      <w:proofErr w:type="gramStart"/>
+      <w:r>
+        <w:t>A ranks</w:t>
+      </w:r>
+      <w:proofErr w:type="gramEnd"/>
+      <w:r>
+        <w:t xml:space="preserve"> highest or same as B, B loses.</w:t>
+      </w:r>
+    </w:p>
+    <w:p>
+      <w:pPr>
+        <w:pStyle w:val="ListParagraph"/>
+        <w:ind w:left="1080" w:firstLineChars="0" w:firstLine="0"/>
+      </w:pPr>
+      <w:r>
+        <w:t xml:space="preserve">    </w:t>
+      </w:r>
+      <w:proofErr w:type="gramStart"/>
+      <w:r>
+        <w:t>A ranks</w:t>
+      </w:r>
+      <w:proofErr w:type="gramEnd"/>
+      <w:r>
+        <w:t xml:space="preserve"> in between, B loses.</w:t>
+      </w:r>
+    </w:p>
+    <w:p>
+      <w:pPr>
+        <w:pStyle w:val="ListParagraph"/>
+        <w:ind w:left="1080" w:firstLineChars="0" w:firstLine="0"/>
+      </w:pPr>
+      <w:r>
+        <w:t xml:space="preserve">    A ranks lowest or same as C, C loses.</w:t>
+      </w:r>
+    </w:p>
+    <w:p>
+      <w:pPr>
+        <w:pStyle w:val="ListParagraph"/>
+        <w:numPr>
+          <w:ilvl w:val="0"/>
+          <w:numId w:val="3"/>
+        </w:numPr>
+        <w:ind w:firstLineChars="0"/>
+      </w:pPr>
+      <w:proofErr w:type="gramStart"/>
+      <w:r>
+        <w:t>if</w:t>
+      </w:r>
+      <w:proofErr w:type="gramEnd"/>
+      <w:r>
+        <w:t xml:space="preserve"> rank(B) = rank(C),</w:t>
+      </w:r>
+    </w:p>
+    <w:p>
+      <w:pPr>
+        <w:pStyle w:val="ListParagraph"/>
+        <w:ind w:left="1080" w:firstLineChars="0" w:firstLine="0"/>
+        <w:rPr>
+          <w:rFonts w:hint="eastAsia"/>
+        </w:rPr>
+      </w:pPr>
+      <w:r>
+        <w:t xml:space="preserve">    </w:t>
+      </w:r>
+      <w:proofErr w:type="gramStart"/>
+      <w:r>
+        <w:rPr>
+          <w:rFonts w:hint="eastAsia"/>
+        </w:rPr>
+        <w:t>A ranks</w:t>
+      </w:r>
+      <w:proofErr w:type="gramEnd"/>
+      <w:r>
+        <w:rPr>
+          <w:rFonts w:hint="eastAsia"/>
+        </w:rPr>
+        <w:t xml:space="preserve"> higher, </w:t>
+      </w:r>
+      <w:r>
+        <w:t>whoever wins less wins.</w:t>
+      </w:r>
+    </w:p>
+    <w:p>
+      <w:pPr>
+        <w:pStyle w:val="ListParagraph"/>
+        <w:ind w:left="1080" w:firstLineChars="0" w:firstLine="0"/>
+        <w:rPr>
+          <w:rFonts w:hint="eastAsia"/>
+        </w:rPr>
+      </w:pPr>
+      <w:r>
+        <w:rPr>
+          <w:rFonts w:hint="eastAsia"/>
+        </w:rPr>
+        <w:t xml:space="preserve">    A ranks lower, whoever wins more wins.</w:t>
       </w:r>
       <w:bookmarkStart w:id="0" w:name="_GoBack"/>
       <w:bookmarkEnd w:id="0"/>
-      <w:r>
-        <w:t xml:space="preserve">e should keep looking for earlier dates to see if A would be eliminated for sure earlier. </w:t>
+    </w:p>
+    <w:p>
+      <w:pPr>
+        <w:pStyle w:val="ListParagraph"/>
+        <w:numPr>
+          <w:ilvl w:val="0"/>
+          <w:numId w:val="3"/>
+        </w:numPr>
+        <w:ind w:firstLineChars="0"/>
+      </w:pPr>
+      <w:proofErr w:type="gramStart"/>
+      <w:r>
+        <w:t>if</w:t>
+      </w:r>
+      <w:proofErr w:type="gramEnd"/>
+      <w:r>
+        <w:t xml:space="preserve"> rank(B) &gt; rank(C), reverse case 1.</w:t>
       </w:r>
     </w:p>
     <w:p/>
+    <w:p>
+      <w:r>
+        <w:t>With this algorithm, we can calculate the best result on a certain date and with it, we can calculate the best result on the next date until the last day.</w:t>
+      </w:r>
+    </w:p>
     <w:p/>
     <w:p>
       <w:r>
+        <w:t xml:space="preserve">Program and </w:t>
+      </w:r>
+      <w:r>
         <w:t>Data structure:</w:t>
       </w:r>
     </w:p>
     <w:p>
       <w:r>
+        <w:t>We use python to solve this problem.</w:t>
+      </w:r>
+    </w:p>
+    <w:p>
+      <w:r>
         <w:t>We convert the original data in the following data structure</w:t>
       </w:r>
     </w:p>
     <w:p/>
     <w:p>
       <w:pPr>
-        <w:pStyle w:val="a3"/>
+        <w:pStyle w:val="ListParagraph"/>
         <w:numPr>
           <w:ilvl w:val="0"/>
           <w:numId w:val="1"/>
         </w:numPr>
         <w:ind w:firstLineChars="0"/>
       </w:pPr>
-      <w:r>
-        <w:t>dates: total 193 days in 2016-2017 season.</w:t>
-      </w:r>
-    </w:p>
-    <w:p>
-      <w:pPr>
-        <w:pStyle w:val="a3"/>
+      <w:proofErr w:type="gramStart"/>
+      <w:r>
+        <w:t>dates</w:t>
+      </w:r>
+      <w:proofErr w:type="gramEnd"/>
+      <w:r>
+        <w:t>:</w:t>
+      </w:r>
+      <w:r>
+        <w:t xml:space="preserve"> a list of each date (</w:t>
+      </w:r>
+      <w:r>
+        <w:t>string). In total 162</w:t>
+      </w:r>
+      <w:r>
+        <w:t xml:space="preserve"> days in 2016-2017 </w:t>
+      </w:r>
+      <w:proofErr w:type="gramStart"/>
+      <w:r>
+        <w:t>season</w:t>
+      </w:r>
+      <w:proofErr w:type="gramEnd"/>
+      <w:r>
+        <w:t>.</w:t>
+      </w:r>
+    </w:p>
+    <w:p>
+      <w:pPr>
+        <w:pStyle w:val="ListParagraph"/>
         <w:numPr>
           <w:ilvl w:val="0"/>
           <w:numId w:val="1"/>
         </w:numPr>
         <w:ind w:firstLineChars="0"/>
       </w:pPr>
-      <w:r>
-        <w:t>matches: for each date, all matches on that date. E.g. team A vs. team B</w:t>
-      </w:r>
-    </w:p>
-    <w:p>
-      <w:pPr>
-        <w:pStyle w:val="a3"/>
+      <w:proofErr w:type="gramStart"/>
+      <w:r>
+        <w:t>matches</w:t>
+      </w:r>
+      <w:proofErr w:type="gramEnd"/>
+      <w:r>
+        <w:t xml:space="preserve">: </w:t>
+      </w:r>
+      <w:r>
+        <w:t xml:space="preserve">a list of dictionaries. In each </w:t>
+      </w:r>
+      <w:proofErr w:type="spellStart"/>
+      <w:r>
+        <w:t>dict</w:t>
+      </w:r>
+      <w:proofErr w:type="spellEnd"/>
+      <w:r>
+        <w:t xml:space="preserve">, keys are tuple of 2 teams and value is 0 when </w:t>
+      </w:r>
+      <w:r>
+        <w:t>1</w:t>
+      </w:r>
+      <w:r>
+        <w:rPr>
+          <w:vertAlign w:val="superscript"/>
+        </w:rPr>
+        <w:t>st</w:t>
+      </w:r>
+      <w:r>
+        <w:t xml:space="preserve"> team wins and 1 when 2</w:t>
+      </w:r>
+      <w:r>
+        <w:rPr>
+          <w:vertAlign w:val="superscript"/>
+        </w:rPr>
+        <w:t>nd</w:t>
+      </w:r>
+      <w:r>
+        <w:t xml:space="preserve"> team wins.</w:t>
+      </w:r>
+    </w:p>
+    <w:p>
+      <w:pPr>
+        <w:pStyle w:val="ListParagraph"/>
         <w:numPr>
           <w:ilvl w:val="0"/>
           <w:numId w:val="1"/>
         </w:numPr>
         <w:ind w:firstLineChars="0"/>
       </w:pPr>
-      <w:r>
-        <w:t xml:space="preserve">daily_scores_east, daily_scores_west: for each date, number of wins and loses for each team by that date. Teams in east and west conferences are separated. </w:t>
-      </w:r>
-    </w:p>
-    <w:p>
-      <w:pPr>
-        <w:pStyle w:val="a3"/>
+      <w:proofErr w:type="spellStart"/>
+      <w:proofErr w:type="gramStart"/>
+      <w:r>
+        <w:lastRenderedPageBreak/>
+        <w:t>daily</w:t>
+      </w:r>
+      <w:proofErr w:type="gramEnd"/>
+      <w:r>
+        <w:t>_scores_east</w:t>
+      </w:r>
+      <w:proofErr w:type="spellEnd"/>
+      <w:r>
+        <w:t xml:space="preserve">, </w:t>
+      </w:r>
+      <w:proofErr w:type="spellStart"/>
+      <w:r>
+        <w:t>daily_scores_west</w:t>
+      </w:r>
+      <w:proofErr w:type="spellEnd"/>
+      <w:r>
+        <w:t xml:space="preserve">: </w:t>
+      </w:r>
+      <w:r>
+        <w:t>a dict. Keys are teams and values are list of tuple (</w:t>
+      </w:r>
+      <w:proofErr w:type="spellStart"/>
+      <w:r>
+        <w:t>num</w:t>
+      </w:r>
+      <w:proofErr w:type="spellEnd"/>
+      <w:r>
+        <w:t xml:space="preserve"> of wins, </w:t>
+      </w:r>
+      <w:proofErr w:type="spellStart"/>
+      <w:r>
+        <w:t>num</w:t>
+      </w:r>
+      <w:proofErr w:type="spellEnd"/>
+      <w:r>
+        <w:t xml:space="preserve"> of losses).</w:t>
+      </w:r>
+    </w:p>
+    <w:p>
+      <w:pPr>
+        <w:pStyle w:val="ListParagraph"/>
         <w:numPr>
           <w:ilvl w:val="0"/>
           <w:numId w:val="1"/>
         </w:numPr>
         <w:ind w:firstLineChars="0"/>
       </w:pPr>
-      <w:r>
-        <w:t>daily_rank_board_east</w:t>
-      </w:r>
-      <w:r>
-        <w:t>, daily_rank_board_west: ranks of each team on each match date. We rank the teams in the descending order of n</w:t>
-      </w:r>
-      <w:r>
-        <w:t xml:space="preserve">umber of wins - number of loses. Teams in east and west conferences are separated. </w:t>
-      </w:r>
-    </w:p>
-    <w:p>
-      <w:pPr>
-        <w:pStyle w:val="a3"/>
+      <w:proofErr w:type="spellStart"/>
+      <w:proofErr w:type="gramStart"/>
+      <w:r>
+        <w:t>daily</w:t>
+      </w:r>
+      <w:proofErr w:type="gramEnd"/>
+      <w:r>
+        <w:t>_rank_board_east</w:t>
+      </w:r>
+      <w:proofErr w:type="spellEnd"/>
+      <w:r>
+        <w:t xml:space="preserve">, </w:t>
+      </w:r>
+      <w:proofErr w:type="spellStart"/>
+      <w:r>
+        <w:t>daily_rank_board_west:</w:t>
+      </w:r>
+      <w:r>
+        <w:t>a</w:t>
+      </w:r>
+      <w:proofErr w:type="spellEnd"/>
+      <w:r>
+        <w:t xml:space="preserve"> list of </w:t>
+      </w:r>
+      <w:proofErr w:type="spellStart"/>
+      <w:r>
+        <w:t>dict</w:t>
+      </w:r>
+      <w:proofErr w:type="spellEnd"/>
+      <w:r>
+        <w:t xml:space="preserve"> with length 162, in each </w:t>
+      </w:r>
+      <w:proofErr w:type="spellStart"/>
+      <w:r>
+        <w:t>dict</w:t>
+      </w:r>
+      <w:proofErr w:type="spellEnd"/>
+      <w:r>
+        <w:t>, keys are teams and values are ranks</w:t>
+      </w:r>
+      <w:r>
+        <w:t xml:space="preserve">. </w:t>
+      </w:r>
+    </w:p>
+    <w:p>
+      <w:pPr>
+        <w:pStyle w:val="ListParagraph"/>
         <w:ind w:left="380" w:firstLineChars="0" w:firstLine="0"/>
       </w:pPr>
     </w:p>
     <w:p>
       <w:pPr>
-        <w:pStyle w:val="a3"/>
+        <w:pStyle w:val="ListParagraph"/>
         <w:ind w:left="380" w:firstLineChars="0" w:firstLine="0"/>
       </w:pPr>
     </w:p>
@@ -198,8 +623,18 @@
     </w:p>
     <w:p/>
     <w:p>
-      <w:r>
-        <w:t>EliminationDate(team,</w:t>
+      <w:proofErr w:type="spellStart"/>
+      <w:proofErr w:type="gramStart"/>
+      <w:r>
+        <w:t>EliminationDate</w:t>
+      </w:r>
+      <w:proofErr w:type="spellEnd"/>
+      <w:r>
+        <w:t>(</w:t>
+      </w:r>
+      <w:proofErr w:type="gramEnd"/>
+      <w:r>
+        <w:t>team,</w:t>
       </w:r>
       <w:r>
         <w:t>dates,matches,daily_scores_east,daily_scores_west,daily_rank_board_east,daily_rank_board_west</w:t>
@@ -207,38 +642,165 @@
       <w:r>
         <w:t>)</w:t>
       </w:r>
+      <w:r>
+        <w:t>:separate teams into each conference.</w:t>
+      </w:r>
     </w:p>
     <w:p/>
     <w:p>
-      <w:r>
-        <w:t>Find_EDate(team,dates,matches,daily_scores,daily_rank_board)</w:t>
+      <w:proofErr w:type="spellStart"/>
+      <w:r>
+        <w:t>Find_</w:t>
+      </w:r>
+      <w:proofErr w:type="gramStart"/>
+      <w:r>
+        <w:t>EDate</w:t>
+      </w:r>
+      <w:proofErr w:type="spellEnd"/>
+      <w:r>
+        <w:t>(</w:t>
+      </w:r>
+      <w:proofErr w:type="spellStart"/>
+      <w:proofErr w:type="gramEnd"/>
+      <w:r>
+        <w:t>team,dates,matches,daily_scores,daily_rank_board</w:t>
+      </w:r>
+      <w:proofErr w:type="spellEnd"/>
+      <w:r>
+        <w:t>)</w:t>
+      </w:r>
+      <w:r>
+        <w:t>:</w:t>
+      </w:r>
+      <w:r>
+        <w:t xml:space="preserve">by calling </w:t>
+      </w:r>
+    </w:p>
+    <w:p>
+      <w:proofErr w:type="spellStart"/>
+      <w:r>
+        <w:t>Best_Final_Rank</w:t>
+      </w:r>
+      <w:proofErr w:type="spellEnd"/>
+      <w:r>
+        <w:t xml:space="preserve"> until the best final rank of a certain team is better than 8, return the date.</w:t>
+      </w:r>
+    </w:p>
+    <w:p>
+      <w:proofErr w:type="spellStart"/>
+      <w:r>
+        <w:t>Best_Final_</w:t>
+      </w:r>
+      <w:proofErr w:type="gramStart"/>
+      <w:r>
+        <w:t>Rank</w:t>
+      </w:r>
+      <w:proofErr w:type="spellEnd"/>
+      <w:r>
+        <w:t>(</w:t>
+      </w:r>
+      <w:proofErr w:type="spellStart"/>
+      <w:proofErr w:type="gramEnd"/>
+      <w:r>
+        <w:t>team,date,dates,matches,daily_scores,daily_rank_board</w:t>
+      </w:r>
+      <w:proofErr w:type="spellEnd"/>
+      <w:r>
+        <w:t>)</w:t>
+      </w:r>
+      <w:r>
+        <w:t xml:space="preserve">: </w:t>
+      </w:r>
+      <w:r>
+        <w:t xml:space="preserve">by calling </w:t>
+      </w:r>
+      <w:proofErr w:type="spellStart"/>
+      <w:r>
+        <w:t>Best_daily_Rank</w:t>
+      </w:r>
+      <w:proofErr w:type="spellEnd"/>
+      <w:r>
+        <w:t xml:space="preserve"> until the last date, return the best final rank.</w:t>
       </w:r>
     </w:p>
     <w:p/>
     <w:p>
-      <w:r>
-        <w:t>Best_Final_Rank(team,date,dates,matches,daily_scores,daily_rank_board)</w:t>
+      <w:proofErr w:type="spellStart"/>
+      <w:r>
+        <w:t>Best_daily_</w:t>
+      </w:r>
+      <w:proofErr w:type="gramStart"/>
+      <w:r>
+        <w:t>Rank</w:t>
+      </w:r>
+      <w:proofErr w:type="spellEnd"/>
+      <w:r>
+        <w:t>(</w:t>
+      </w:r>
+      <w:proofErr w:type="spellStart"/>
+      <w:proofErr w:type="gramEnd"/>
+      <w:r>
+        <w:t>team,teams,Best_Rank,Best_score,daily_match</w:t>
+      </w:r>
+      <w:proofErr w:type="spellEnd"/>
+      <w:r>
+        <w:t>)</w:t>
+      </w:r>
+      <w:r>
+        <w:t>: given the current rank (</w:t>
+      </w:r>
+      <w:proofErr w:type="spellStart"/>
+      <w:r>
+        <w:t>Best_rank</w:t>
+      </w:r>
+      <w:proofErr w:type="spellEnd"/>
+      <w:r>
+        <w:t>) and scores (</w:t>
+      </w:r>
+      <w:proofErr w:type="spellStart"/>
+      <w:r>
+        <w:t>Best_score</w:t>
+      </w:r>
+      <w:proofErr w:type="spellEnd"/>
+      <w:r>
+        <w:t xml:space="preserve">) of a certain conference, and the match schedule </w:t>
+      </w:r>
+      <w:r>
+        <w:t>on a certain date</w:t>
+      </w:r>
+      <w:r>
+        <w:t xml:space="preserve">, </w:t>
+      </w:r>
+      <w:r>
+        <w:t>return th</w:t>
+      </w:r>
+      <w:r>
+        <w:t xml:space="preserve">e best possible rank for a team </w:t>
+      </w:r>
+      <w:r>
+        <w:t>on a certain date.</w:t>
+      </w:r>
+    </w:p>
+    <w:p/>
+    <w:p>
+      <w:proofErr w:type="gramStart"/>
+      <w:r>
+        <w:t>Rank(</w:t>
+      </w:r>
+      <w:proofErr w:type="spellStart"/>
+      <w:proofErr w:type="gramEnd"/>
+      <w:r>
+        <w:t>Best_score</w:t>
+      </w:r>
+      <w:proofErr w:type="spellEnd"/>
+      <w:r>
+        <w:t>)</w:t>
       </w:r>
       <w:r>
         <w:t xml:space="preserve">: </w:t>
       </w:r>
-    </w:p>
-    <w:p/>
-    <w:p>
-      <w:r>
-        <w:t>Best_daily_Rank(team,teams,Best_Rank,Best_score,daily_match)</w:t>
-      </w:r>
-      <w:r>
-        <w:t>: given the current rank (Best_rank) and scores (Best_score) of a certain conference, and the remaining match schedule (daily_match), return the best possible rank for a team (team) on a certain date.</w:t>
-      </w:r>
-    </w:p>
-    <w:p/>
-    <w:p>
-      <w:r>
-        <w:t>Rank(Best_score)</w:t>
-      </w:r>
-      <w:r>
-        <w:t xml:space="preserve">: </w:t>
+      <w:r>
+        <w:t>calculate rank with score of each team.</w:t>
       </w:r>
     </w:p>
     <w:sectPr>
@@ -254,6 +816,95 @@
 <file path=word/numbering.xml><?xml version="1.0" encoding="utf-8"?>
 <w:numbering xmlns:wpc="http://schemas.microsoft.com/office/word/2010/wordprocessingCanvas" xmlns:mo="http://schemas.microsoft.com/office/mac/office/2008/main" xmlns:mc="http://schemas.openxmlformats.org/markup-compatibility/2006" xmlns:mv="urn:schemas-microsoft-com:mac:vml" xmlns:o="urn:schemas-microsoft-com:office:office" xmlns:r="http://schemas.openxmlformats.org/officeDocument/2006/relationships" xmlns:m="http://schemas.openxmlformats.org/officeDocument/2006/math" xmlns:v="urn:schemas-microsoft-com:vml" xmlns:wp14="http://schemas.microsoft.com/office/word/2010/wordprocessingDrawing" xmlns:wp="http://schemas.openxmlformats.org/drawingml/2006/wordprocessingDrawing" xmlns:w10="urn:schemas-microsoft-com:office:word" xmlns:w="http://schemas.openxmlformats.org/wordprocessingml/2006/main" xmlns:w14="http://schemas.microsoft.com/office/word/2010/wordml" xmlns:wpg="http://schemas.microsoft.com/office/word/2010/wordprocessingGroup" xmlns:wpi="http://schemas.microsoft.com/office/word/2010/wordprocessingInk" xmlns:wne="http://schemas.microsoft.com/office/word/2006/wordml" xmlns:wps="http://schemas.microsoft.com/office/word/2010/wordprocessingShape" mc:Ignorable="w14 wp14">
   <w:abstractNum w:abstractNumId="0">
+    <w:nsid w:val="053042A5"/>
+    <w:multiLevelType w:val="hybridMultilevel"/>
+    <w:tmpl w:val="5C3CE03E"/>
+    <w:lvl w:ilvl="0" w:tplc="CCEAB2C2">
+      <w:start w:val="1"/>
+      <w:numFmt w:val="decimal"/>
+      <w:lvlText w:val="%1."/>
+      <w:lvlJc w:val="left"/>
+      <w:pPr>
+        <w:ind w:left="1080" w:hanging="360"/>
+      </w:pPr>
+      <w:rPr>
+        <w:rFonts w:hint="default"/>
+      </w:rPr>
+    </w:lvl>
+    <w:lvl w:ilvl="1" w:tplc="04090019" w:tentative="1">
+      <w:start w:val="1"/>
+      <w:numFmt w:val="lowerLetter"/>
+      <w:lvlText w:val="%2."/>
+      <w:lvlJc w:val="left"/>
+      <w:pPr>
+        <w:ind w:left="1800" w:hanging="360"/>
+      </w:pPr>
+    </w:lvl>
+    <w:lvl w:ilvl="2" w:tplc="0409001B" w:tentative="1">
+      <w:start w:val="1"/>
+      <w:numFmt w:val="lowerRoman"/>
+      <w:lvlText w:val="%3."/>
+      <w:lvlJc w:val="right"/>
+      <w:pPr>
+        <w:ind w:left="2520" w:hanging="180"/>
+      </w:pPr>
+    </w:lvl>
+    <w:lvl w:ilvl="3" w:tplc="0409000F" w:tentative="1">
+      <w:start w:val="1"/>
+      <w:numFmt w:val="decimal"/>
+      <w:lvlText w:val="%4."/>
+      <w:lvlJc w:val="left"/>
+      <w:pPr>
+        <w:ind w:left="3240" w:hanging="360"/>
+      </w:pPr>
+    </w:lvl>
+    <w:lvl w:ilvl="4" w:tplc="04090019" w:tentative="1">
+      <w:start w:val="1"/>
+      <w:numFmt w:val="lowerLetter"/>
+      <w:lvlText w:val="%5."/>
+      <w:lvlJc w:val="left"/>
+      <w:pPr>
+        <w:ind w:left="3960" w:hanging="360"/>
+      </w:pPr>
+    </w:lvl>
+    <w:lvl w:ilvl="5" w:tplc="0409001B" w:tentative="1">
+      <w:start w:val="1"/>
+      <w:numFmt w:val="lowerRoman"/>
+      <w:lvlText w:val="%6."/>
+      <w:lvlJc w:val="right"/>
+      <w:pPr>
+        <w:ind w:left="4680" w:hanging="180"/>
+      </w:pPr>
+    </w:lvl>
+    <w:lvl w:ilvl="6" w:tplc="0409000F" w:tentative="1">
+      <w:start w:val="1"/>
+      <w:numFmt w:val="decimal"/>
+      <w:lvlText w:val="%7."/>
+      <w:lvlJc w:val="left"/>
+      <w:pPr>
+        <w:ind w:left="5400" w:hanging="360"/>
+      </w:pPr>
+    </w:lvl>
+    <w:lvl w:ilvl="7" w:tplc="04090019" w:tentative="1">
+      <w:start w:val="1"/>
+      <w:numFmt w:val="lowerLetter"/>
+      <w:lvlText w:val="%8."/>
+      <w:lvlJc w:val="left"/>
+      <w:pPr>
+        <w:ind w:left="6120" w:hanging="360"/>
+      </w:pPr>
+    </w:lvl>
+    <w:lvl w:ilvl="8" w:tplc="0409001B" w:tentative="1">
+      <w:start w:val="1"/>
+      <w:numFmt w:val="lowerRoman"/>
+      <w:lvlText w:val="%9."/>
+      <w:lvlJc w:val="right"/>
+      <w:pPr>
+        <w:ind w:left="6840" w:hanging="180"/>
+      </w:pPr>
+    </w:lvl>
+  </w:abstractNum>
+  <w:abstractNum w:abstractNumId="1">
     <w:nsid w:val="17496F98"/>
     <w:multiLevelType w:val="hybridMultilevel"/>
     <w:tmpl w:val="36246124"/>
@@ -342,7 +993,102 @@
       </w:pPr>
     </w:lvl>
   </w:abstractNum>
+  <w:abstractNum w:abstractNumId="2">
+    <w:nsid w:val="3CA25EF0"/>
+    <w:multiLevelType w:val="hybridMultilevel"/>
+    <w:tmpl w:val="4DBA4106"/>
+    <w:lvl w:ilvl="0" w:tplc="0409000F">
+      <w:start w:val="1"/>
+      <w:numFmt w:val="decimal"/>
+      <w:lvlText w:val="%1."/>
+      <w:lvlJc w:val="left"/>
+      <w:pPr>
+        <w:ind w:left="720" w:hanging="360"/>
+      </w:pPr>
+      <w:rPr>
+        <w:rFonts w:hint="default"/>
+      </w:rPr>
+    </w:lvl>
+    <w:lvl w:ilvl="1" w:tplc="04090019" w:tentative="1">
+      <w:start w:val="1"/>
+      <w:numFmt w:val="lowerLetter"/>
+      <w:lvlText w:val="%2."/>
+      <w:lvlJc w:val="left"/>
+      <w:pPr>
+        <w:ind w:left="1440" w:hanging="360"/>
+      </w:pPr>
+    </w:lvl>
+    <w:lvl w:ilvl="2" w:tplc="0409001B" w:tentative="1">
+      <w:start w:val="1"/>
+      <w:numFmt w:val="lowerRoman"/>
+      <w:lvlText w:val="%3."/>
+      <w:lvlJc w:val="right"/>
+      <w:pPr>
+        <w:ind w:left="2160" w:hanging="180"/>
+      </w:pPr>
+    </w:lvl>
+    <w:lvl w:ilvl="3" w:tplc="0409000F" w:tentative="1">
+      <w:start w:val="1"/>
+      <w:numFmt w:val="decimal"/>
+      <w:lvlText w:val="%4."/>
+      <w:lvlJc w:val="left"/>
+      <w:pPr>
+        <w:ind w:left="2880" w:hanging="360"/>
+      </w:pPr>
+    </w:lvl>
+    <w:lvl w:ilvl="4" w:tplc="04090019" w:tentative="1">
+      <w:start w:val="1"/>
+      <w:numFmt w:val="lowerLetter"/>
+      <w:lvlText w:val="%5."/>
+      <w:lvlJc w:val="left"/>
+      <w:pPr>
+        <w:ind w:left="3600" w:hanging="360"/>
+      </w:pPr>
+    </w:lvl>
+    <w:lvl w:ilvl="5" w:tplc="0409001B" w:tentative="1">
+      <w:start w:val="1"/>
+      <w:numFmt w:val="lowerRoman"/>
+      <w:lvlText w:val="%6."/>
+      <w:lvlJc w:val="right"/>
+      <w:pPr>
+        <w:ind w:left="4320" w:hanging="180"/>
+      </w:pPr>
+    </w:lvl>
+    <w:lvl w:ilvl="6" w:tplc="0409000F" w:tentative="1">
+      <w:start w:val="1"/>
+      <w:numFmt w:val="decimal"/>
+      <w:lvlText w:val="%7."/>
+      <w:lvlJc w:val="left"/>
+      <w:pPr>
+        <w:ind w:left="5040" w:hanging="360"/>
+      </w:pPr>
+    </w:lvl>
+    <w:lvl w:ilvl="7" w:tplc="04090019" w:tentative="1">
+      <w:start w:val="1"/>
+      <w:numFmt w:val="lowerLetter"/>
+      <w:lvlText w:val="%8."/>
+      <w:lvlJc w:val="left"/>
+      <w:pPr>
+        <w:ind w:left="5760" w:hanging="360"/>
+      </w:pPr>
+    </w:lvl>
+    <w:lvl w:ilvl="8" w:tplc="0409001B" w:tentative="1">
+      <w:start w:val="1"/>
+      <w:numFmt w:val="lowerRoman"/>
+      <w:lvlText w:val="%9."/>
+      <w:lvlJc w:val="right"/>
+      <w:pPr>
+        <w:ind w:left="6480" w:hanging="180"/>
+      </w:pPr>
+    </w:lvl>
+  </w:abstractNum>
   <w:num w:numId="1">
+    <w:abstractNumId w:val="1"/>
+  </w:num>
+  <w:num w:numId="2">
+    <w:abstractNumId w:val="2"/>
+  </w:num>
+  <w:num w:numId="3">
     <w:abstractNumId w:val="0"/>
   </w:num>
 </w:numbering>
@@ -501,7 +1247,7 @@
     <w:lsdException w:name="Bibliography" w:uiPriority="37"/>
     <w:lsdException w:name="TOC Heading" w:uiPriority="39" w:qFormat="1"/>
   </w:latentStyles>
-  <w:style w:type="paragraph" w:default="1" w:styleId="a">
+  <w:style w:type="paragraph" w:default="1" w:styleId="Normal">
     <w:name w:val="Normal"/>
     <w:qFormat/>
     <w:pPr>
@@ -509,13 +1255,13 @@
       <w:jc w:val="both"/>
     </w:pPr>
   </w:style>
-  <w:style w:type="character" w:default="1" w:styleId="a0">
+  <w:style w:type="character" w:default="1" w:styleId="DefaultParagraphFont">
     <w:name w:val="Default Paragraph Font"/>
     <w:uiPriority w:val="1"/>
     <w:semiHidden/>
     <w:unhideWhenUsed/>
   </w:style>
-  <w:style w:type="table" w:default="1" w:styleId="a1">
+  <w:style w:type="table" w:default="1" w:styleId="TableNormal">
     <w:name w:val="Normal Table"/>
     <w:uiPriority w:val="99"/>
     <w:semiHidden/>
@@ -530,15 +1276,15 @@
       </w:tblCellMar>
     </w:tblPr>
   </w:style>
-  <w:style w:type="numbering" w:default="1" w:styleId="a2">
+  <w:style w:type="numbering" w:default="1" w:styleId="NoList">
     <w:name w:val="No List"/>
     <w:uiPriority w:val="99"/>
     <w:semiHidden/>
     <w:unhideWhenUsed/>
   </w:style>
-  <w:style w:type="paragraph" w:styleId="a3">
+  <w:style w:type="paragraph" w:styleId="ListParagraph">
     <w:name w:val="List Paragraph"/>
-    <w:basedOn w:val="a"/>
+    <w:basedOn w:val="Normal"/>
     <w:uiPriority w:val="34"/>
     <w:qFormat/>
     <w:rsid w:val="00F03C42"/>
@@ -702,7 +1448,7 @@
     <w:lsdException w:name="Bibliography" w:uiPriority="37"/>
     <w:lsdException w:name="TOC Heading" w:uiPriority="39" w:qFormat="1"/>
   </w:latentStyles>
-  <w:style w:type="paragraph" w:default="1" w:styleId="a">
+  <w:style w:type="paragraph" w:default="1" w:styleId="Normal">
     <w:name w:val="Normal"/>
     <w:qFormat/>
     <w:pPr>
@@ -710,13 +1456,13 @@
       <w:jc w:val="both"/>
     </w:pPr>
   </w:style>
-  <w:style w:type="character" w:default="1" w:styleId="a0">
+  <w:style w:type="character" w:default="1" w:styleId="DefaultParagraphFont">
     <w:name w:val="Default Paragraph Font"/>
     <w:uiPriority w:val="1"/>
     <w:semiHidden/>
     <w:unhideWhenUsed/>
   </w:style>
-  <w:style w:type="table" w:default="1" w:styleId="a1">
+  <w:style w:type="table" w:default="1" w:styleId="TableNormal">
     <w:name w:val="Normal Table"/>
     <w:uiPriority w:val="99"/>
     <w:semiHidden/>
@@ -731,15 +1477,15 @@
       </w:tblCellMar>
     </w:tblPr>
   </w:style>
-  <w:style w:type="numbering" w:default="1" w:styleId="a2">
+  <w:style w:type="numbering" w:default="1" w:styleId="NoList">
     <w:name w:val="No List"/>
     <w:uiPriority w:val="99"/>
     <w:semiHidden/>
     <w:unhideWhenUsed/>
   </w:style>
-  <w:style w:type="paragraph" w:styleId="a3">
+  <w:style w:type="paragraph" w:styleId="ListParagraph">
     <w:name w:val="List Paragraph"/>
-    <w:basedOn w:val="a"/>
+    <w:basedOn w:val="Normal"/>
     <w:uiPriority w:val="34"/>
     <w:qFormat/>
     <w:rsid w:val="00F03C42"/>

</xml_diff>